<commit_message>
Added NSC Staging Status API Documentation
</commit_message>
<xml_diff>
--- a/ngb-api/NSC_STAGING_STATUS_API_v1.0.0.docx
+++ b/ngb-api/NSC_STAGING_STATUS_API_v1.0.0.docx
@@ -419,25 +419,14 @@
           <w:szCs w:val="20"/>
         </w:rPr>
       </w:pPr>
-      <w:proofErr w:type="spellStart"/>
-      <w:r>
-        <w:rPr>
-          <w:rFonts w:ascii="Courier New" w:eastAsia="Times New Roman" w:hAnsi="Courier New" w:cs="Courier New"/>
-          <w:color w:val="000000"/>
-          <w:sz w:val="20"/>
-          <w:szCs w:val="20"/>
-        </w:rPr>
-        <w:t>url</w:t>
-      </w:r>
-      <w:proofErr w:type="spellEnd"/>
-      <w:r>
-        <w:rPr>
-          <w:rFonts w:ascii="Courier New" w:eastAsia="Times New Roman" w:hAnsi="Courier New" w:cs="Courier New"/>
-          <w:color w:val="000000"/>
-          <w:sz w:val="20"/>
-          <w:szCs w:val="20"/>
-        </w:rPr>
-        <w:t xml:space="preserve"> : </w:t>
+      <w:r>
+        <w:rPr>
+          <w:rFonts w:ascii="Courier New" w:eastAsia="Times New Roman" w:hAnsi="Courier New" w:cs="Courier New"/>
+          <w:color w:val="000000"/>
+          <w:sz w:val="20"/>
+          <w:szCs w:val="20"/>
+        </w:rPr>
+        <w:t xml:space="preserve">url : </w:t>
       </w:r>
       <w:hyperlink w:history="1">
         <w:r>
@@ -633,27 +622,7 @@
           <w:sz w:val="18"/>
           <w:szCs w:val="18"/>
         </w:rPr>
-        <w:t xml:space="preserve">Mozilla/5.0 (Windows NT 10.0; Win64; x64) </w:t>
-      </w:r>
-      <w:proofErr w:type="spellStart"/>
-      <w:r>
-        <w:rPr>
-          <w:rFonts w:ascii="Consolas" w:eastAsia="Times New Roman" w:hAnsi="Consolas" w:cs="Courier New"/>
-          <w:color w:val="222222"/>
-          <w:sz w:val="18"/>
-          <w:szCs w:val="18"/>
-        </w:rPr>
-        <w:t>AppleWebKit</w:t>
-      </w:r>
-      <w:proofErr w:type="spellEnd"/>
-      <w:r>
-        <w:rPr>
-          <w:rFonts w:ascii="Consolas" w:eastAsia="Times New Roman" w:hAnsi="Consolas" w:cs="Courier New"/>
-          <w:color w:val="222222"/>
-          <w:sz w:val="18"/>
-          <w:szCs w:val="18"/>
-        </w:rPr>
-        <w:t xml:space="preserve">/537.36 </w:t>
+        <w:t xml:space="preserve">Mozilla/5.0 (Windows NT 10.0; Win64; x64) AppleWebKit/537.36 </w:t>
       </w:r>
       <w:r>
         <w:rPr>
@@ -1155,16 +1124,16 @@
           <w:sz w:val="20"/>
           <w:szCs w:val="20"/>
         </w:rPr>
-        <w:t>. POST NSC with MAP</w:t>
-      </w:r>
-      <w:r>
-        <w:rPr>
-          <w:rFonts w:ascii="Courier New" w:eastAsia="Times New Roman" w:hAnsi="Courier New" w:cs="Courier New"/>
-          <w:color w:val="000000"/>
-          <w:sz w:val="20"/>
-          <w:szCs w:val="20"/>
-        </w:rPr>
-        <w:t xml:space="preserve"> </w:t>
+        <w:t xml:space="preserve">. </w:t>
+      </w:r>
+      <w:r>
+        <w:rPr>
+          <w:rFonts w:ascii="Courier New" w:eastAsia="Times New Roman" w:hAnsi="Courier New" w:cs="Courier New"/>
+          <w:color w:val="000000"/>
+          <w:sz w:val="20"/>
+          <w:szCs w:val="20"/>
+        </w:rPr>
+        <w:t>GET NSCStagingStatus for nscStagingId(applicationNo)</w:t>
       </w:r>
     </w:p>
     <w:p>
@@ -1200,25 +1169,391 @@
           <w:szCs w:val="20"/>
         </w:rPr>
       </w:pPr>
-      <w:proofErr w:type="spellStart"/>
-      <w:r>
-        <w:rPr>
-          <w:rFonts w:ascii="Courier New" w:eastAsia="Times New Roman" w:hAnsi="Courier New" w:cs="Courier New"/>
-          <w:color w:val="000000"/>
-          <w:sz w:val="20"/>
-          <w:szCs w:val="20"/>
-        </w:rPr>
-        <w:t>url</w:t>
-      </w:r>
-      <w:proofErr w:type="spellEnd"/>
-      <w:r>
-        <w:rPr>
-          <w:rFonts w:ascii="Courier New" w:eastAsia="Times New Roman" w:hAnsi="Courier New" w:cs="Courier New"/>
-          <w:color w:val="000000"/>
-          <w:sz w:val="20"/>
-          <w:szCs w:val="20"/>
-        </w:rPr>
-        <w:t xml:space="preserve"> : </w:t>
+      <w:r>
+        <w:rPr>
+          <w:rFonts w:ascii="Courier New" w:eastAsia="Times New Roman" w:hAnsi="Courier New" w:cs="Courier New"/>
+          <w:color w:val="000000"/>
+          <w:sz w:val="20"/>
+          <w:szCs w:val="20"/>
+        </w:rPr>
+        <w:t xml:space="preserve">url : </w:t>
+      </w:r>
+      <w:bookmarkStart w:id="0" w:name="_GoBack"/>
+      <w:bookmarkEnd w:id="0"/>
+      <w:r>
+        <w:rPr>
+          <w:rFonts w:ascii="Courier New" w:eastAsia="Times New Roman" w:hAnsi="Courier New" w:cs="Courier New"/>
+          <w:sz w:val="20"/>
+          <w:szCs w:val="20"/>
+        </w:rPr>
+        <w:fldChar w:fldCharType="begin"/>
+      </w:r>
+      <w:r>
+        <w:rPr>
+          <w:rFonts w:ascii="Courier New" w:eastAsia="Times New Roman" w:hAnsi="Courier New" w:cs="Courier New"/>
+          <w:sz w:val="20"/>
+          <w:szCs w:val="20"/>
+        </w:rPr>
+        <w:instrText xml:space="preserve"> HYPERLINK "</w:instrText>
+      </w:r>
+      <w:r>
+        <w:rPr>
+          <w:rFonts w:ascii="Courier New" w:eastAsia="Times New Roman" w:hAnsi="Courier New" w:cs="Courier New"/>
+          <w:sz w:val="20"/>
+          <w:szCs w:val="20"/>
+        </w:rPr>
+        <w:instrText>https://&lt;HOST_URL&gt;/mppkvvcl/nextgenbilling/backend/api/v1/nsc/staging/status/</w:instrText>
+      </w:r>
+      <w:r>
+        <w:rPr>
+          <w:rFonts w:ascii="Consolas" w:hAnsi="Consolas"/>
+          <w:sz w:val="18"/>
+          <w:szCs w:val="18"/>
+        </w:rPr>
+        <w:instrText>nsc-staging-id/&lt;nsc-staging-id</w:instrText>
+      </w:r>
+      <w:r>
+        <w:rPr>
+          <w:rFonts w:ascii="Courier New" w:eastAsia="Times New Roman" w:hAnsi="Courier New" w:cs="Courier New"/>
+          <w:sz w:val="20"/>
+          <w:szCs w:val="20"/>
+        </w:rPr>
+        <w:instrText xml:space="preserve">" </w:instrText>
+      </w:r>
+      <w:r>
+        <w:rPr>
+          <w:rFonts w:ascii="Courier New" w:eastAsia="Times New Roman" w:hAnsi="Courier New" w:cs="Courier New"/>
+          <w:sz w:val="20"/>
+          <w:szCs w:val="20"/>
+        </w:rPr>
+        <w:fldChar w:fldCharType="separate"/>
+      </w:r>
+      <w:r>
+        <w:rPr>
+          <w:rStyle w:val="Hyperlink"/>
+          <w:rFonts w:ascii="Courier New" w:eastAsia="Times New Roman" w:hAnsi="Courier New" w:cs="Courier New"/>
+          <w:sz w:val="20"/>
+          <w:szCs w:val="20"/>
+        </w:rPr>
+        <w:t>https://&lt;HOST_URL&gt;/mppkvvcl/nextgenbilling/backend/api/v1/nsc/staging/status/</w:t>
+      </w:r>
+      <w:r>
+        <w:rPr>
+          <w:rStyle w:val="Hyperlink"/>
+          <w:rFonts w:ascii="Consolas" w:hAnsi="Consolas"/>
+          <w:sz w:val="18"/>
+          <w:szCs w:val="18"/>
+        </w:rPr>
+        <w:t>nsc-staging-id/&lt;nsc-staging-id</w:t>
+      </w:r>
+      <w:r>
+        <w:rPr>
+          <w:rFonts w:ascii="Courier New" w:eastAsia="Times New Roman" w:hAnsi="Courier New" w:cs="Courier New"/>
+          <w:sz w:val="20"/>
+          <w:szCs w:val="20"/>
+        </w:rPr>
+        <w:fldChar w:fldCharType="end"/>
+      </w:r>
+      <w:r>
+        <w:rPr>
+          <w:rFonts w:ascii="Consolas" w:hAnsi="Consolas"/>
+          <w:sz w:val="18"/>
+          <w:szCs w:val="18"/>
+        </w:rPr>
+        <w:t xml:space="preserve">&gt; </w:t>
+      </w:r>
+      <w:r>
+        <w:rPr>
+          <w:rFonts w:ascii="Consolas" w:hAnsi="Consolas"/>
+          <w:sz w:val="18"/>
+          <w:szCs w:val="18"/>
+        </w:rPr>
+        <w:t xml:space="preserve"> </w:t>
+      </w:r>
+      <w:r>
+        <w:rPr>
+          <w:rFonts w:ascii="Consolas" w:hAnsi="Consolas"/>
+          <w:sz w:val="18"/>
+          <w:szCs w:val="18"/>
+        </w:rPr>
+        <w:t xml:space="preserve"> </w:t>
+      </w:r>
+      <w:r>
+        <w:rPr>
+          <w:rFonts w:ascii="Consolas" w:hAnsi="Consolas"/>
+          <w:color w:val="222222"/>
+          <w:sz w:val="18"/>
+          <w:szCs w:val="18"/>
+        </w:rPr>
+        <w:t xml:space="preserve"> </w:t>
+      </w:r>
+      <w:r>
+        <w:rPr>
+          <w:rFonts w:ascii="Courier New" w:eastAsia="Times New Roman" w:hAnsi="Courier New" w:cs="Courier New"/>
+          <w:sz w:val="20"/>
+          <w:szCs w:val="20"/>
+        </w:rPr>
+        <w:t xml:space="preserve"> </w:t>
+      </w:r>
+    </w:p>
+    <w:p>
+      <w:pPr>
+        <w:numPr>
+          <w:ilvl w:val="0"/>
+          <w:numId w:val="1"/>
+        </w:numPr>
+        <w:shd w:val="clear" w:color="auto" w:fill="FFFFFF"/>
+        <w:tabs>
+          <w:tab w:val="clear" w:pos="720"/>
+          <w:tab w:val="left" w:pos="916"/>
+          <w:tab w:val="left" w:pos="1832"/>
+          <w:tab w:val="left" w:pos="2748"/>
+          <w:tab w:val="left" w:pos="3664"/>
+          <w:tab w:val="left" w:pos="4580"/>
+          <w:tab w:val="left" w:pos="5496"/>
+          <w:tab w:val="left" w:pos="6412"/>
+          <w:tab w:val="left" w:pos="7328"/>
+          <w:tab w:val="left" w:pos="8244"/>
+          <w:tab w:val="left" w:pos="9160"/>
+          <w:tab w:val="left" w:pos="10076"/>
+          <w:tab w:val="left" w:pos="10992"/>
+          <w:tab w:val="left" w:pos="11908"/>
+          <w:tab w:val="left" w:pos="12824"/>
+          <w:tab w:val="left" w:pos="13740"/>
+          <w:tab w:val="left" w:pos="14656"/>
+        </w:tabs>
+        <w:spacing w:before="100" w:beforeAutospacing="1" w:after="100" w:afterAutospacing="1" w:line="240" w:lineRule="auto"/>
+        <w:rPr>
+          <w:rFonts w:ascii="Courier New" w:eastAsia="Times New Roman" w:hAnsi="Courier New" w:cs="Courier New"/>
+          <w:color w:val="000000"/>
+          <w:sz w:val="20"/>
+          <w:szCs w:val="20"/>
+        </w:rPr>
+      </w:pPr>
+      <w:r>
+        <w:rPr>
+          <w:rFonts w:ascii="Courier New" w:eastAsia="Times New Roman" w:hAnsi="Courier New" w:cs="Courier New"/>
+          <w:color w:val="000000"/>
+          <w:sz w:val="20"/>
+          <w:szCs w:val="20"/>
+        </w:rPr>
+        <w:t xml:space="preserve">method : </w:t>
+      </w:r>
+      <w:r>
+        <w:rPr>
+          <w:rFonts w:ascii="Courier New" w:eastAsia="Times New Roman" w:hAnsi="Courier New" w:cs="Courier New"/>
+          <w:b/>
+          <w:color w:val="000000"/>
+          <w:sz w:val="20"/>
+          <w:szCs w:val="20"/>
+        </w:rPr>
+        <w:t>GET</w:t>
+      </w:r>
+    </w:p>
+    <w:p>
+      <w:pPr>
+        <w:numPr>
+          <w:ilvl w:val="0"/>
+          <w:numId w:val="1"/>
+        </w:numPr>
+        <w:shd w:val="clear" w:color="auto" w:fill="FFFFFF"/>
+        <w:tabs>
+          <w:tab w:val="clear" w:pos="720"/>
+          <w:tab w:val="left" w:pos="916"/>
+          <w:tab w:val="left" w:pos="1832"/>
+          <w:tab w:val="left" w:pos="2748"/>
+          <w:tab w:val="left" w:pos="3664"/>
+          <w:tab w:val="left" w:pos="4580"/>
+          <w:tab w:val="left" w:pos="5496"/>
+          <w:tab w:val="left" w:pos="6412"/>
+          <w:tab w:val="left" w:pos="7328"/>
+          <w:tab w:val="left" w:pos="8244"/>
+          <w:tab w:val="left" w:pos="9160"/>
+          <w:tab w:val="left" w:pos="10076"/>
+          <w:tab w:val="left" w:pos="10992"/>
+          <w:tab w:val="left" w:pos="11908"/>
+          <w:tab w:val="left" w:pos="12824"/>
+          <w:tab w:val="left" w:pos="13740"/>
+          <w:tab w:val="left" w:pos="14656"/>
+        </w:tabs>
+        <w:spacing w:before="100" w:beforeAutospacing="1" w:after="100" w:afterAutospacing="1" w:line="240" w:lineRule="auto"/>
+        <w:rPr>
+          <w:rFonts w:ascii="Courier New" w:eastAsia="Times New Roman" w:hAnsi="Courier New" w:cs="Courier New"/>
+          <w:color w:val="000000"/>
+          <w:sz w:val="20"/>
+          <w:szCs w:val="20"/>
+        </w:rPr>
+      </w:pPr>
+      <w:r>
+        <w:rPr>
+          <w:rFonts w:ascii="Courier New" w:eastAsia="Times New Roman" w:hAnsi="Courier New" w:cs="Courier New"/>
+          <w:color w:val="000000"/>
+          <w:sz w:val="20"/>
+          <w:szCs w:val="20"/>
+        </w:rPr>
+        <w:t xml:space="preserve">header : </w:t>
+      </w:r>
+      <w:r>
+        <w:rPr>
+          <w:rFonts w:ascii="Courier New" w:eastAsia="Times New Roman" w:hAnsi="Courier New" w:cs="Courier New"/>
+          <w:b/>
+          <w:bCs/>
+          <w:color w:val="000000"/>
+          <w:sz w:val="20"/>
+          <w:szCs w:val="20"/>
+        </w:rPr>
+        <w:t>Authorization</w:t>
+      </w:r>
+      <w:r>
+        <w:rPr>
+          <w:rFonts w:ascii="Courier New" w:eastAsia="Times New Roman" w:hAnsi="Courier New" w:cs="Courier New"/>
+          <w:b/>
+          <w:bCs/>
+          <w:color w:val="000000"/>
+          <w:sz w:val="20"/>
+          <w:szCs w:val="20"/>
+        </w:rPr>
+        <w:t xml:space="preserve"> </w:t>
+      </w:r>
+      <w:r>
+        <w:rPr>
+          <w:rFonts w:ascii="Courier New" w:eastAsia="Times New Roman" w:hAnsi="Courier New" w:cs="Courier New"/>
+          <w:b/>
+          <w:bCs/>
+          <w:color w:val="000000"/>
+          <w:sz w:val="20"/>
+          <w:szCs w:val="20"/>
+        </w:rPr>
+        <w:t xml:space="preserve">: </w:t>
+      </w:r>
+      <w:r>
+        <w:rPr>
+          <w:rFonts w:ascii="Courier New" w:eastAsia="Times New Roman" w:hAnsi="Courier New" w:cs="Courier New"/>
+          <w:color w:val="000000"/>
+          <w:sz w:val="20"/>
+          <w:szCs w:val="20"/>
+        </w:rPr>
+        <w:t xml:space="preserve">Bearer </w:t>
+      </w:r>
+      <w:r>
+        <w:rPr>
+          <w:rFonts w:ascii="Courier New" w:eastAsia="Times New Roman" w:hAnsi="Courier New" w:cs="Courier New"/>
+          <w:color w:val="000000"/>
+          <w:sz w:val="20"/>
+          <w:szCs w:val="20"/>
+        </w:rPr>
+        <w:t>&lt;token&gt;</w:t>
+      </w:r>
+    </w:p>
+    <w:p>
+      <w:pPr>
+        <w:pStyle w:val="ListParagraph"/>
+        <w:numPr>
+          <w:ilvl w:val="0"/>
+          <w:numId w:val="5"/>
+        </w:numPr>
+        <w:shd w:val="clear" w:color="auto" w:fill="FFFFFF"/>
+        <w:spacing w:after="0" w:line="240" w:lineRule="auto"/>
+        <w:rPr>
+          <w:rFonts w:ascii="Courier New" w:eastAsia="Times New Roman" w:hAnsi="Courier New" w:cs="Courier New"/>
+          <w:color w:val="000000"/>
+          <w:sz w:val="20"/>
+          <w:szCs w:val="20"/>
+        </w:rPr>
+      </w:pPr>
+      <w:r>
+        <w:rPr>
+          <w:rFonts w:ascii="Courier New" w:eastAsia="Times New Roman" w:hAnsi="Courier New" w:cs="Courier New"/>
+          <w:color w:val="000000"/>
+          <w:sz w:val="20"/>
+          <w:szCs w:val="20"/>
+        </w:rPr>
+        <w:t xml:space="preserve">response-code </w:t>
+      </w:r>
+      <w:r>
+        <w:rPr>
+          <w:rFonts w:ascii="Courier New" w:eastAsia="Times New Roman" w:hAnsi="Courier New" w:cs="Courier New"/>
+          <w:color w:val="000000"/>
+          <w:sz w:val="20"/>
+          <w:szCs w:val="20"/>
+        </w:rPr>
+        <w:t>: 200</w:t>
+      </w:r>
+      <w:r>
+        <w:rPr>
+          <w:rFonts w:ascii="Courier New" w:eastAsia="Times New Roman" w:hAnsi="Courier New" w:cs="Courier New"/>
+          <w:color w:val="000000"/>
+          <w:sz w:val="20"/>
+          <w:szCs w:val="20"/>
+        </w:rPr>
+        <w:t xml:space="preserve"> (</w:t>
+      </w:r>
+      <w:r>
+        <w:rPr>
+          <w:rFonts w:ascii="Courier New" w:eastAsia="Times New Roman" w:hAnsi="Courier New" w:cs="Courier New"/>
+          <w:color w:val="000000"/>
+          <w:sz w:val="20"/>
+          <w:szCs w:val="20"/>
+        </w:rPr>
+        <w:t>Ok</w:t>
+      </w:r>
+      <w:r>
+        <w:rPr>
+          <w:rFonts w:ascii="Courier New" w:eastAsia="Times New Roman" w:hAnsi="Courier New" w:cs="Courier New"/>
+          <w:color w:val="000000"/>
+          <w:sz w:val="20"/>
+          <w:szCs w:val="20"/>
+        </w:rPr>
+        <w:t>)</w:t>
+      </w:r>
+      <w:r>
+        <w:rPr>
+          <w:rFonts w:ascii="Courier New" w:eastAsia="Times New Roman" w:hAnsi="Courier New" w:cs="Courier New"/>
+          <w:color w:val="000000"/>
+          <w:sz w:val="20"/>
+          <w:szCs w:val="20"/>
+        </w:rPr>
+        <w:br/>
+        <w:t xml:space="preserve">                400 (Bad Request)</w:t>
+      </w:r>
+    </w:p>
+    <w:p>
+      <w:pPr>
+        <w:shd w:val="clear" w:color="auto" w:fill="FFFFFF"/>
+        <w:tabs>
+          <w:tab w:val="left" w:pos="916"/>
+          <w:tab w:val="left" w:pos="1832"/>
+          <w:tab w:val="left" w:pos="2748"/>
+          <w:tab w:val="left" w:pos="3664"/>
+          <w:tab w:val="left" w:pos="4580"/>
+          <w:tab w:val="left" w:pos="5496"/>
+          <w:tab w:val="left" w:pos="6412"/>
+          <w:tab w:val="left" w:pos="7328"/>
+          <w:tab w:val="left" w:pos="8244"/>
+          <w:tab w:val="left" w:pos="9160"/>
+          <w:tab w:val="left" w:pos="10076"/>
+          <w:tab w:val="left" w:pos="10992"/>
+          <w:tab w:val="left" w:pos="11908"/>
+          <w:tab w:val="left" w:pos="12824"/>
+          <w:tab w:val="left" w:pos="13740"/>
+          <w:tab w:val="left" w:pos="14656"/>
+        </w:tabs>
+        <w:spacing w:before="100" w:beforeAutospacing="1" w:after="100" w:afterAutospacing="1" w:line="240" w:lineRule="auto"/>
+        <w:ind w:left="360"/>
+        <w:rPr>
+          <w:rFonts w:ascii="Consolas" w:hAnsi="Consolas"/>
+          <w:sz w:val="18"/>
+          <w:szCs w:val="18"/>
+        </w:rPr>
+      </w:pPr>
+      <w:r>
+        <w:rPr>
+          <w:rFonts w:ascii="Courier New" w:eastAsia="Times New Roman" w:hAnsi="Courier New" w:cs="Courier New"/>
+          <w:color w:val="000000"/>
+          <w:sz w:val="20"/>
+          <w:szCs w:val="20"/>
+        </w:rPr>
+        <w:t xml:space="preserve">Example: </w:t>
       </w:r>
       <w:hyperlink w:history="1">
         <w:r>
@@ -1237,7 +1572,7 @@
             <w:sz w:val="18"/>
             <w:szCs w:val="18"/>
           </w:rPr>
-          <w:t>nsc/map</w:t>
+          <w:t>nsc/staging/status/nsc-staging-id/11045</w:t>
         </w:r>
       </w:hyperlink>
       <w:r>
@@ -1248,738 +1583,200 @@
         </w:rPr>
         <w:t xml:space="preserve"> </w:t>
       </w:r>
+    </w:p>
+    <w:p>
+      <w:pPr>
+        <w:autoSpaceDE w:val="0"/>
+        <w:autoSpaceDN w:val="0"/>
+        <w:adjustRightInd w:val="0"/>
+        <w:spacing w:after="0" w:line="240" w:lineRule="auto"/>
+        <w:rPr>
+          <w:rFonts w:ascii="Calibri" w:hAnsi="Calibri" w:cs="Calibri"/>
+          <w:lang w:val="en"/>
+        </w:rPr>
+      </w:pPr>
       <w:r>
         <w:rPr>
           <w:rFonts w:ascii="Consolas" w:hAnsi="Consolas"/>
           <w:sz w:val="18"/>
           <w:szCs w:val="18"/>
         </w:rPr>
+        <w:t xml:space="preserve">Response Body : </w:t>
+      </w:r>
+      <w:r>
+        <w:rPr>
+          <w:rFonts w:ascii="Calibri" w:hAnsi="Calibri" w:cs="Calibri"/>
+          <w:lang w:val="en"/>
+        </w:rPr>
+        <w:t>{</w:t>
+      </w:r>
+    </w:p>
+    <w:p>
+      <w:pPr>
+        <w:autoSpaceDE w:val="0"/>
+        <w:autoSpaceDN w:val="0"/>
+        <w:adjustRightInd w:val="0"/>
+        <w:spacing w:after="0" w:line="240" w:lineRule="auto"/>
+        <w:rPr>
+          <w:rFonts w:ascii="Calibri" w:hAnsi="Calibri" w:cs="Calibri"/>
+          <w:lang w:val="en"/>
+        </w:rPr>
+      </w:pPr>
+      <w:r>
+        <w:rPr>
+          <w:rFonts w:ascii="Calibri" w:hAnsi="Calibri" w:cs="Calibri"/>
+          <w:lang w:val="en"/>
+        </w:rPr>
+        <w:t xml:space="preserve">  "id" : 11048,</w:t>
+      </w:r>
+    </w:p>
+    <w:p>
+      <w:pPr>
+        <w:autoSpaceDE w:val="0"/>
+        <w:autoSpaceDN w:val="0"/>
+        <w:adjustRightInd w:val="0"/>
+        <w:spacing w:after="0" w:line="240" w:lineRule="auto"/>
+        <w:rPr>
+          <w:rFonts w:ascii="Calibri" w:hAnsi="Calibri" w:cs="Calibri"/>
+          <w:lang w:val="en"/>
+        </w:rPr>
+      </w:pPr>
+      <w:r>
+        <w:rPr>
+          <w:rFonts w:ascii="Calibri" w:hAnsi="Calibri" w:cs="Calibri"/>
+          <w:lang w:val="en"/>
+        </w:rPr>
+        <w:t xml:space="preserve">  "nscStagingId" : 11045,</w:t>
+      </w:r>
+    </w:p>
+    <w:p>
+      <w:pPr>
+        <w:autoSpaceDE w:val="0"/>
+        <w:autoSpaceDN w:val="0"/>
+        <w:adjustRightInd w:val="0"/>
+        <w:spacing w:after="0" w:line="240" w:lineRule="auto"/>
+        <w:rPr>
+          <w:rFonts w:ascii="Calibri" w:hAnsi="Calibri" w:cs="Calibri"/>
+          <w:lang w:val="en"/>
+        </w:rPr>
+      </w:pPr>
+      <w:r>
+        <w:rPr>
+          <w:rFonts w:ascii="Calibri" w:hAnsi="Calibri" w:cs="Calibri"/>
+          <w:lang w:val="en"/>
+        </w:rPr>
+        <w:t xml:space="preserve">  "status" : "GENERATED",</w:t>
+      </w:r>
+    </w:p>
+    <w:p>
+      <w:pPr>
+        <w:autoSpaceDE w:val="0"/>
+        <w:autoSpaceDN w:val="0"/>
+        <w:adjustRightInd w:val="0"/>
+        <w:spacing w:after="0" w:line="240" w:lineRule="auto"/>
+        <w:rPr>
+          <w:rFonts w:ascii="Calibri" w:hAnsi="Calibri" w:cs="Calibri"/>
+          <w:lang w:val="en"/>
+        </w:rPr>
+      </w:pPr>
+      <w:r>
+        <w:rPr>
+          <w:rFonts w:ascii="Calibri" w:hAnsi="Calibri" w:cs="Calibri"/>
+          <w:lang w:val="en"/>
+        </w:rPr>
+        <w:t xml:space="preserve">  "consumerNo" : "3902001810",</w:t>
+      </w:r>
+    </w:p>
+    <w:p>
+      <w:pPr>
+        <w:autoSpaceDE w:val="0"/>
+        <w:autoSpaceDN w:val="0"/>
+        <w:adjustRightInd w:val="0"/>
+        <w:spacing w:after="0" w:line="240" w:lineRule="auto"/>
+        <w:rPr>
+          <w:rFonts w:ascii="Calibri" w:hAnsi="Calibri" w:cs="Calibri"/>
+          <w:lang w:val="en"/>
+        </w:rPr>
+      </w:pPr>
+      <w:r>
+        <w:rPr>
+          <w:rFonts w:ascii="Calibri" w:hAnsi="Calibri" w:cs="Calibri"/>
+          <w:lang w:val="en"/>
+        </w:rPr>
+        <w:t xml:space="preserve">  "createdOn" : "2019-07-08 12:15:75",</w:t>
+      </w:r>
+    </w:p>
+    <w:p>
+      <w:pPr>
+        <w:autoSpaceDE w:val="0"/>
+        <w:autoSpaceDN w:val="0"/>
+        <w:adjustRightInd w:val="0"/>
+        <w:spacing w:after="0" w:line="240" w:lineRule="auto"/>
+        <w:rPr>
+          <w:rFonts w:ascii="Calibri" w:hAnsi="Calibri" w:cs="Calibri"/>
+          <w:lang w:val="en"/>
+        </w:rPr>
+      </w:pPr>
+      <w:r>
+        <w:rPr>
+          <w:rFonts w:ascii="Calibri" w:hAnsi="Calibri" w:cs="Calibri"/>
+          <w:lang w:val="en"/>
+        </w:rPr>
+        <w:t xml:space="preserve">  "createdBy" : "urjas",</w:t>
+      </w:r>
+    </w:p>
+    <w:p>
+      <w:pPr>
+        <w:autoSpaceDE w:val="0"/>
+        <w:autoSpaceDN w:val="0"/>
+        <w:adjustRightInd w:val="0"/>
+        <w:spacing w:after="0" w:line="240" w:lineRule="auto"/>
+        <w:rPr>
+          <w:rFonts w:ascii="Calibri" w:hAnsi="Calibri" w:cs="Calibri"/>
+          <w:lang w:val="en"/>
+        </w:rPr>
+      </w:pPr>
+      <w:r>
+        <w:rPr>
+          <w:rFonts w:ascii="Calibri" w:hAnsi="Calibri" w:cs="Calibri"/>
+          <w:lang w:val="en"/>
+        </w:rPr>
+        <w:t xml:space="preserve">  "updatedOn" : "2019-07-08 12:30:75",</w:t>
+      </w:r>
+    </w:p>
+    <w:p>
+      <w:pPr>
+        <w:autoSpaceDE w:val="0"/>
+        <w:autoSpaceDN w:val="0"/>
+        <w:adjustRightInd w:val="0"/>
+        <w:spacing w:after="0" w:line="240" w:lineRule="auto"/>
+        <w:rPr>
+          <w:rFonts w:ascii="Calibri" w:hAnsi="Calibri" w:cs="Calibri"/>
+          <w:lang w:val="en"/>
+        </w:rPr>
+      </w:pPr>
+      <w:r>
+        <w:rPr>
+          <w:rFonts w:ascii="Calibri" w:hAnsi="Calibri" w:cs="Calibri"/>
+          <w:lang w:val="en"/>
+        </w:rPr>
+        <w:lastRenderedPageBreak/>
         <w:t xml:space="preserve"> </w:t>
       </w:r>
       <w:r>
         <w:rPr>
-          <w:rFonts w:ascii="Consolas" w:hAnsi="Consolas"/>
-          <w:color w:val="222222"/>
-          <w:sz w:val="18"/>
-          <w:szCs w:val="18"/>
-        </w:rPr>
-        <w:t xml:space="preserve"> </w:t>
-      </w:r>
-      <w:r>
-        <w:rPr>
-          <w:rFonts w:ascii="Courier New" w:eastAsia="Times New Roman" w:hAnsi="Courier New" w:cs="Courier New"/>
-          <w:sz w:val="20"/>
-          <w:szCs w:val="20"/>
-        </w:rPr>
-        <w:t xml:space="preserve"> </w:t>
-      </w:r>
-    </w:p>
-    <w:p>
-      <w:pPr>
-        <w:numPr>
-          <w:ilvl w:val="0"/>
-          <w:numId w:val="1"/>
-        </w:numPr>
-        <w:shd w:val="clear" w:color="auto" w:fill="FFFFFF"/>
-        <w:tabs>
-          <w:tab w:val="clear" w:pos="720"/>
-          <w:tab w:val="left" w:pos="916"/>
-          <w:tab w:val="left" w:pos="1832"/>
-          <w:tab w:val="left" w:pos="2748"/>
-          <w:tab w:val="left" w:pos="3664"/>
-          <w:tab w:val="left" w:pos="4580"/>
-          <w:tab w:val="left" w:pos="5496"/>
-          <w:tab w:val="left" w:pos="6412"/>
-          <w:tab w:val="left" w:pos="7328"/>
-          <w:tab w:val="left" w:pos="8244"/>
-          <w:tab w:val="left" w:pos="9160"/>
-          <w:tab w:val="left" w:pos="10076"/>
-          <w:tab w:val="left" w:pos="10992"/>
-          <w:tab w:val="left" w:pos="11908"/>
-          <w:tab w:val="left" w:pos="12824"/>
-          <w:tab w:val="left" w:pos="13740"/>
-          <w:tab w:val="left" w:pos="14656"/>
-        </w:tabs>
-        <w:spacing w:before="100" w:beforeAutospacing="1" w:after="100" w:afterAutospacing="1" w:line="240" w:lineRule="auto"/>
-        <w:rPr>
-          <w:rFonts w:ascii="Courier New" w:eastAsia="Times New Roman" w:hAnsi="Courier New" w:cs="Courier New"/>
-          <w:color w:val="000000"/>
-          <w:sz w:val="20"/>
-          <w:szCs w:val="20"/>
-        </w:rPr>
-      </w:pPr>
-      <w:proofErr w:type="gramStart"/>
-      <w:r>
-        <w:rPr>
-          <w:rFonts w:ascii="Courier New" w:eastAsia="Times New Roman" w:hAnsi="Courier New" w:cs="Courier New"/>
-          <w:color w:val="000000"/>
-          <w:sz w:val="20"/>
-          <w:szCs w:val="20"/>
-        </w:rPr>
-        <w:t>method :</w:t>
-      </w:r>
-      <w:proofErr w:type="gramEnd"/>
-      <w:r>
-        <w:rPr>
-          <w:rFonts w:ascii="Courier New" w:eastAsia="Times New Roman" w:hAnsi="Courier New" w:cs="Courier New"/>
-          <w:color w:val="000000"/>
-          <w:sz w:val="20"/>
-          <w:szCs w:val="20"/>
-        </w:rPr>
-        <w:t xml:space="preserve"> </w:t>
-      </w:r>
-      <w:r>
-        <w:rPr>
-          <w:rFonts w:ascii="Courier New" w:eastAsia="Times New Roman" w:hAnsi="Courier New" w:cs="Courier New"/>
-          <w:b/>
-          <w:color w:val="000000"/>
-          <w:sz w:val="20"/>
-          <w:szCs w:val="20"/>
-        </w:rPr>
-        <w:t>POST</w:t>
-      </w:r>
-    </w:p>
-    <w:p>
-      <w:pPr>
-        <w:numPr>
-          <w:ilvl w:val="0"/>
-          <w:numId w:val="1"/>
-        </w:numPr>
-        <w:shd w:val="clear" w:color="auto" w:fill="FFFFFF"/>
-        <w:tabs>
-          <w:tab w:val="clear" w:pos="720"/>
-          <w:tab w:val="left" w:pos="916"/>
-          <w:tab w:val="left" w:pos="1832"/>
-          <w:tab w:val="left" w:pos="2748"/>
-          <w:tab w:val="left" w:pos="3664"/>
-          <w:tab w:val="left" w:pos="4580"/>
-          <w:tab w:val="left" w:pos="5496"/>
-          <w:tab w:val="left" w:pos="6412"/>
-          <w:tab w:val="left" w:pos="7328"/>
-          <w:tab w:val="left" w:pos="8244"/>
-          <w:tab w:val="left" w:pos="9160"/>
-          <w:tab w:val="left" w:pos="10076"/>
-          <w:tab w:val="left" w:pos="10992"/>
-          <w:tab w:val="left" w:pos="11908"/>
-          <w:tab w:val="left" w:pos="12824"/>
-          <w:tab w:val="left" w:pos="13740"/>
-          <w:tab w:val="left" w:pos="14656"/>
-        </w:tabs>
-        <w:spacing w:before="100" w:beforeAutospacing="1" w:after="100" w:afterAutospacing="1" w:line="240" w:lineRule="auto"/>
-        <w:rPr>
-          <w:rFonts w:ascii="Courier New" w:eastAsia="Times New Roman" w:hAnsi="Courier New" w:cs="Courier New"/>
-          <w:color w:val="000000"/>
-          <w:sz w:val="20"/>
-          <w:szCs w:val="20"/>
-        </w:rPr>
-      </w:pPr>
-      <w:proofErr w:type="gramStart"/>
-      <w:r>
-        <w:rPr>
-          <w:rFonts w:ascii="Courier New" w:eastAsia="Times New Roman" w:hAnsi="Courier New" w:cs="Courier New"/>
-          <w:color w:val="000000"/>
-          <w:sz w:val="20"/>
-          <w:szCs w:val="20"/>
-        </w:rPr>
-        <w:t>header :</w:t>
-      </w:r>
-      <w:proofErr w:type="gramEnd"/>
-      <w:r>
-        <w:rPr>
-          <w:rFonts w:ascii="Courier New" w:eastAsia="Times New Roman" w:hAnsi="Courier New" w:cs="Courier New"/>
-          <w:color w:val="000000"/>
-          <w:sz w:val="20"/>
-          <w:szCs w:val="20"/>
-        </w:rPr>
-        <w:t xml:space="preserve"> </w:t>
-      </w:r>
-      <w:r>
-        <w:rPr>
-          <w:rFonts w:ascii="Courier New" w:eastAsia="Times New Roman" w:hAnsi="Courier New" w:cs="Courier New"/>
-          <w:b/>
-          <w:bCs/>
-          <w:color w:val="000000"/>
-          <w:sz w:val="20"/>
-          <w:szCs w:val="20"/>
-        </w:rPr>
-        <w:t>Authorization</w:t>
-      </w:r>
-      <w:r>
-        <w:rPr>
-          <w:rFonts w:ascii="Courier New" w:eastAsia="Times New Roman" w:hAnsi="Courier New" w:cs="Courier New"/>
-          <w:b/>
-          <w:bCs/>
-          <w:color w:val="000000"/>
-          <w:sz w:val="20"/>
-          <w:szCs w:val="20"/>
-        </w:rPr>
-        <w:t xml:space="preserve"> </w:t>
-      </w:r>
-      <w:r>
-        <w:rPr>
-          <w:rFonts w:ascii="Courier New" w:eastAsia="Times New Roman" w:hAnsi="Courier New" w:cs="Courier New"/>
-          <w:b/>
-          <w:bCs/>
-          <w:color w:val="000000"/>
-          <w:sz w:val="20"/>
-          <w:szCs w:val="20"/>
-        </w:rPr>
-        <w:t xml:space="preserve">: </w:t>
-      </w:r>
-      <w:r>
-        <w:rPr>
-          <w:rFonts w:ascii="Courier New" w:eastAsia="Times New Roman" w:hAnsi="Courier New" w:cs="Courier New"/>
-          <w:color w:val="000000"/>
-          <w:sz w:val="20"/>
-          <w:szCs w:val="20"/>
-        </w:rPr>
-        <w:t xml:space="preserve">Bearer </w:t>
-      </w:r>
-      <w:r>
-        <w:rPr>
-          <w:rFonts w:ascii="Courier New" w:eastAsia="Times New Roman" w:hAnsi="Courier New" w:cs="Courier New"/>
-          <w:color w:val="000000"/>
-          <w:sz w:val="20"/>
-          <w:szCs w:val="20"/>
-        </w:rPr>
-        <w:t>&lt;token&gt;</w:t>
-      </w:r>
-    </w:p>
-    <w:p>
-      <w:pPr>
-        <w:numPr>
-          <w:ilvl w:val="0"/>
-          <w:numId w:val="1"/>
-        </w:numPr>
-        <w:shd w:val="clear" w:color="auto" w:fill="FFFFFF"/>
-        <w:tabs>
-          <w:tab w:val="clear" w:pos="720"/>
-          <w:tab w:val="left" w:pos="916"/>
-          <w:tab w:val="left" w:pos="1832"/>
-          <w:tab w:val="left" w:pos="2748"/>
-          <w:tab w:val="left" w:pos="3664"/>
-          <w:tab w:val="left" w:pos="4580"/>
-          <w:tab w:val="left" w:pos="5496"/>
-          <w:tab w:val="left" w:pos="6412"/>
-          <w:tab w:val="left" w:pos="7328"/>
-          <w:tab w:val="left" w:pos="8244"/>
-          <w:tab w:val="left" w:pos="9160"/>
-          <w:tab w:val="left" w:pos="10076"/>
-          <w:tab w:val="left" w:pos="10992"/>
-          <w:tab w:val="left" w:pos="11908"/>
-          <w:tab w:val="left" w:pos="12824"/>
-          <w:tab w:val="left" w:pos="13740"/>
-          <w:tab w:val="left" w:pos="14656"/>
-        </w:tabs>
-        <w:spacing w:before="100" w:beforeAutospacing="1" w:after="0" w:line="240" w:lineRule="auto"/>
-        <w:rPr>
-          <w:rFonts w:ascii="Courier New" w:eastAsia="Times New Roman" w:hAnsi="Courier New" w:cs="Courier New"/>
-          <w:color w:val="000000"/>
-          <w:sz w:val="20"/>
-          <w:szCs w:val="20"/>
-        </w:rPr>
-      </w:pPr>
-      <w:proofErr w:type="gramStart"/>
-      <w:r>
-        <w:rPr>
-          <w:rFonts w:ascii="Courier New" w:eastAsia="Times New Roman" w:hAnsi="Courier New" w:cs="Courier New"/>
-          <w:color w:val="000000"/>
-          <w:sz w:val="20"/>
-          <w:szCs w:val="20"/>
-        </w:rPr>
-        <w:t>body :</w:t>
-      </w:r>
-      <w:proofErr w:type="gramEnd"/>
-      <w:r>
-        <w:rPr>
-          <w:rFonts w:ascii="Courier New" w:eastAsia="Times New Roman" w:hAnsi="Courier New" w:cs="Courier New"/>
-          <w:color w:val="000000"/>
-          <w:sz w:val="20"/>
-          <w:szCs w:val="20"/>
-        </w:rPr>
-        <w:t xml:space="preserve"> {</w:t>
-      </w:r>
-    </w:p>
-    <w:p>
-      <w:pPr>
-        <w:shd w:val="clear" w:color="auto" w:fill="FFFFFF"/>
-        <w:tabs>
-          <w:tab w:val="left" w:pos="916"/>
-          <w:tab w:val="left" w:pos="1832"/>
-          <w:tab w:val="left" w:pos="2748"/>
-          <w:tab w:val="left" w:pos="3664"/>
-          <w:tab w:val="left" w:pos="4580"/>
-          <w:tab w:val="left" w:pos="5496"/>
-          <w:tab w:val="left" w:pos="6412"/>
-          <w:tab w:val="left" w:pos="7328"/>
-          <w:tab w:val="left" w:pos="8244"/>
-          <w:tab w:val="left" w:pos="9160"/>
-          <w:tab w:val="left" w:pos="10076"/>
-          <w:tab w:val="left" w:pos="10992"/>
-          <w:tab w:val="left" w:pos="11908"/>
-          <w:tab w:val="left" w:pos="12824"/>
-          <w:tab w:val="left" w:pos="13740"/>
-          <w:tab w:val="left" w:pos="14656"/>
-        </w:tabs>
-        <w:spacing w:after="0" w:line="240" w:lineRule="auto"/>
-        <w:rPr>
-          <w:rFonts w:ascii="Courier New" w:eastAsia="Times New Roman" w:hAnsi="Courier New" w:cs="Courier New"/>
-          <w:color w:val="000000"/>
-          <w:sz w:val="20"/>
-          <w:szCs w:val="20"/>
-        </w:rPr>
-      </w:pPr>
-      <w:r>
-        <w:rPr>
-          <w:rFonts w:ascii="Courier New" w:eastAsia="Times New Roman" w:hAnsi="Courier New" w:cs="Courier New"/>
-          <w:color w:val="000000"/>
-          <w:sz w:val="20"/>
-          <w:szCs w:val="20"/>
-        </w:rPr>
-        <w:t xml:space="preserve">       </w:t>
-      </w:r>
-      <w:r>
-        <w:rPr>
-          <w:rFonts w:ascii="Courier New" w:eastAsia="Times New Roman" w:hAnsi="Courier New" w:cs="Courier New"/>
-          <w:color w:val="000000"/>
-          <w:sz w:val="20"/>
-          <w:szCs w:val="20"/>
-        </w:rPr>
-        <w:t xml:space="preserve">        </w:t>
-      </w:r>
-      <w:r>
-        <w:rPr>
-          <w:rFonts w:ascii="Courier New" w:eastAsia="Times New Roman" w:hAnsi="Courier New" w:cs="Courier New"/>
-          <w:color w:val="000000"/>
-          <w:sz w:val="20"/>
-          <w:szCs w:val="20"/>
-        </w:rPr>
-        <w:t>"</w:t>
-      </w:r>
-      <w:proofErr w:type="spellStart"/>
-      <w:r>
-        <w:rPr>
-          <w:rFonts w:ascii="Courier New" w:eastAsia="Times New Roman" w:hAnsi="Courier New" w:cs="Courier New"/>
-          <w:color w:val="000000"/>
-          <w:sz w:val="20"/>
-          <w:szCs w:val="20"/>
-        </w:rPr>
-        <w:t>nscStaging</w:t>
-      </w:r>
-      <w:proofErr w:type="spellEnd"/>
-      <w:proofErr w:type="gramStart"/>
-      <w:r>
-        <w:rPr>
-          <w:rFonts w:ascii="Courier New" w:eastAsia="Times New Roman" w:hAnsi="Courier New" w:cs="Courier New"/>
-          <w:color w:val="000000"/>
-          <w:sz w:val="20"/>
-          <w:szCs w:val="20"/>
-        </w:rPr>
-        <w:t>":</w:t>
-      </w:r>
-      <w:r>
-        <w:rPr>
-          <w:rFonts w:ascii="Courier New" w:eastAsia="Times New Roman" w:hAnsi="Courier New" w:cs="Courier New"/>
-          <w:color w:val="000000"/>
-          <w:sz w:val="20"/>
-          <w:szCs w:val="20"/>
-        </w:rPr>
-        <w:t>{</w:t>
-      </w:r>
-      <w:proofErr w:type="gramEnd"/>
-      <w:r>
-        <w:rPr>
-          <w:rFonts w:ascii="Courier New" w:eastAsia="Times New Roman" w:hAnsi="Courier New" w:cs="Courier New"/>
-          <w:color w:val="000000"/>
-          <w:sz w:val="20"/>
-          <w:szCs w:val="20"/>
-        </w:rPr>
-        <w:t>&lt;</w:t>
-      </w:r>
-      <w:proofErr w:type="spellStart"/>
-      <w:r>
-        <w:rPr>
-          <w:rFonts w:ascii="Courier New" w:eastAsia="Times New Roman" w:hAnsi="Courier New" w:cs="Courier New"/>
-          <w:color w:val="000000"/>
-          <w:sz w:val="20"/>
-          <w:szCs w:val="20"/>
-        </w:rPr>
-        <w:t>nsc</w:t>
-      </w:r>
-      <w:proofErr w:type="spellEnd"/>
-      <w:r>
-        <w:rPr>
-          <w:rFonts w:ascii="Courier New" w:eastAsia="Times New Roman" w:hAnsi="Courier New" w:cs="Courier New"/>
-          <w:color w:val="000000"/>
-          <w:sz w:val="20"/>
-          <w:szCs w:val="20"/>
-        </w:rPr>
-        <w:t xml:space="preserve"> staging </w:t>
-      </w:r>
-      <w:proofErr w:type="spellStart"/>
-      <w:r>
-        <w:rPr>
-          <w:rFonts w:ascii="Courier New" w:eastAsia="Times New Roman" w:hAnsi="Courier New" w:cs="Courier New"/>
-          <w:color w:val="000000"/>
-          <w:sz w:val="20"/>
-          <w:szCs w:val="20"/>
-        </w:rPr>
-        <w:t>json</w:t>
-      </w:r>
-      <w:proofErr w:type="spellEnd"/>
-      <w:r>
-        <w:rPr>
-          <w:rFonts w:ascii="Courier New" w:eastAsia="Times New Roman" w:hAnsi="Courier New" w:cs="Courier New"/>
-          <w:color w:val="000000"/>
-          <w:sz w:val="20"/>
-          <w:szCs w:val="20"/>
-        </w:rPr>
-        <w:t>&gt;</w:t>
-      </w:r>
-      <w:r>
-        <w:rPr>
-          <w:rFonts w:ascii="Courier New" w:eastAsia="Times New Roman" w:hAnsi="Courier New" w:cs="Courier New"/>
-          <w:color w:val="000000"/>
-          <w:sz w:val="20"/>
-          <w:szCs w:val="20"/>
+          <w:rFonts w:ascii="Calibri" w:hAnsi="Calibri" w:cs="Calibri"/>
+          <w:lang w:val="en"/>
+        </w:rPr>
+        <w:t xml:space="preserve"> "updatedBy" : "ngb-nsc-v1.3.0" </w:t>
+      </w:r>
+      <w:r>
+        <w:rPr>
+          <w:rFonts w:ascii="Calibri" w:hAnsi="Calibri" w:cs="Calibri"/>
+          <w:lang w:val="en"/>
         </w:rPr>
         <w:t>}</w:t>
       </w:r>
-      <w:r>
-        <w:rPr>
-          <w:rFonts w:ascii="Courier New" w:eastAsia="Times New Roman" w:hAnsi="Courier New" w:cs="Courier New"/>
-          <w:color w:val="000000"/>
-          <w:sz w:val="20"/>
-          <w:szCs w:val="20"/>
-        </w:rPr>
-        <w:t>,</w:t>
-      </w:r>
-    </w:p>
-    <w:p>
-      <w:pPr>
-        <w:shd w:val="clear" w:color="auto" w:fill="FFFFFF"/>
-        <w:tabs>
-          <w:tab w:val="left" w:pos="916"/>
-          <w:tab w:val="left" w:pos="1832"/>
-          <w:tab w:val="left" w:pos="2748"/>
-          <w:tab w:val="left" w:pos="3664"/>
-          <w:tab w:val="left" w:pos="4580"/>
-          <w:tab w:val="left" w:pos="5496"/>
-          <w:tab w:val="left" w:pos="6412"/>
-          <w:tab w:val="left" w:pos="7328"/>
-          <w:tab w:val="left" w:pos="8244"/>
-          <w:tab w:val="left" w:pos="9160"/>
-          <w:tab w:val="left" w:pos="10076"/>
-          <w:tab w:val="left" w:pos="10992"/>
-          <w:tab w:val="left" w:pos="11908"/>
-          <w:tab w:val="left" w:pos="12824"/>
-          <w:tab w:val="left" w:pos="13740"/>
-          <w:tab w:val="left" w:pos="14656"/>
-        </w:tabs>
-        <w:spacing w:after="0" w:line="240" w:lineRule="auto"/>
-        <w:rPr>
-          <w:rFonts w:ascii="Courier New" w:eastAsia="Times New Roman" w:hAnsi="Courier New" w:cs="Courier New"/>
-          <w:color w:val="000000"/>
-          <w:sz w:val="20"/>
-          <w:szCs w:val="20"/>
-        </w:rPr>
-      </w:pPr>
-      <w:r>
-        <w:rPr>
-          <w:rFonts w:ascii="Courier New" w:eastAsia="Times New Roman" w:hAnsi="Courier New" w:cs="Courier New"/>
-          <w:color w:val="000000"/>
-          <w:sz w:val="20"/>
-          <w:szCs w:val="20"/>
-        </w:rPr>
-        <w:t xml:space="preserve">               "</w:t>
-      </w:r>
-      <w:r>
-        <w:t xml:space="preserve"> </w:t>
-      </w:r>
-      <w:proofErr w:type="spellStart"/>
-      <w:r>
-        <w:rPr>
-          <w:rFonts w:ascii="Courier New" w:eastAsia="Times New Roman" w:hAnsi="Courier New" w:cs="Courier New"/>
-          <w:color w:val="000000"/>
-          <w:sz w:val="20"/>
-          <w:szCs w:val="20"/>
-        </w:rPr>
-        <w:t>nscMiscellaneous</w:t>
-      </w:r>
-      <w:proofErr w:type="spellEnd"/>
-      <w:r>
-        <w:rPr>
-          <w:rFonts w:ascii="Courier New" w:eastAsia="Times New Roman" w:hAnsi="Courier New" w:cs="Courier New"/>
-          <w:color w:val="000000"/>
-          <w:sz w:val="20"/>
-          <w:szCs w:val="20"/>
-        </w:rPr>
-        <w:t xml:space="preserve">": </w:t>
-      </w:r>
-      <w:r>
-        <w:rPr>
-          <w:rFonts w:ascii="Courier New" w:eastAsia="Times New Roman" w:hAnsi="Courier New" w:cs="Courier New"/>
-          <w:color w:val="000000"/>
-          <w:sz w:val="20"/>
-          <w:szCs w:val="20"/>
-        </w:rPr>
-        <w:t>{&lt;</w:t>
-      </w:r>
-      <w:proofErr w:type="spellStart"/>
-      <w:r>
-        <w:rPr>
-          <w:rFonts w:ascii="Courier New" w:eastAsia="Times New Roman" w:hAnsi="Courier New" w:cs="Courier New"/>
-          <w:color w:val="000000"/>
-          <w:sz w:val="20"/>
-          <w:szCs w:val="20"/>
-        </w:rPr>
-        <w:t>nsc</w:t>
-      </w:r>
-      <w:proofErr w:type="spellEnd"/>
-      <w:r>
-        <w:rPr>
-          <w:rFonts w:ascii="Courier New" w:eastAsia="Times New Roman" w:hAnsi="Courier New" w:cs="Courier New"/>
-          <w:color w:val="000000"/>
-          <w:sz w:val="20"/>
-          <w:szCs w:val="20"/>
-        </w:rPr>
-        <w:t xml:space="preserve"> miscellaneous json&gt;</w:t>
-      </w:r>
-      <w:bookmarkStart w:id="0" w:name="_GoBack"/>
-      <w:bookmarkEnd w:id="0"/>
-      <w:r>
-        <w:rPr>
-          <w:rFonts w:ascii="Courier New" w:eastAsia="Times New Roman" w:hAnsi="Courier New" w:cs="Courier New"/>
-          <w:color w:val="000000"/>
-          <w:sz w:val="20"/>
-          <w:szCs w:val="20"/>
-        </w:rPr>
-        <w:t>}</w:t>
-      </w:r>
-    </w:p>
-    <w:p>
-      <w:pPr>
-        <w:shd w:val="clear" w:color="auto" w:fill="FFFFFF"/>
-        <w:tabs>
-          <w:tab w:val="left" w:pos="916"/>
-          <w:tab w:val="left" w:pos="1832"/>
-          <w:tab w:val="left" w:pos="2748"/>
-          <w:tab w:val="left" w:pos="3664"/>
-          <w:tab w:val="left" w:pos="4580"/>
-          <w:tab w:val="left" w:pos="5496"/>
-          <w:tab w:val="left" w:pos="6412"/>
-          <w:tab w:val="left" w:pos="7328"/>
-          <w:tab w:val="left" w:pos="8244"/>
-          <w:tab w:val="left" w:pos="9160"/>
-          <w:tab w:val="left" w:pos="10076"/>
-          <w:tab w:val="left" w:pos="10992"/>
-          <w:tab w:val="left" w:pos="11908"/>
-          <w:tab w:val="left" w:pos="12824"/>
-          <w:tab w:val="left" w:pos="13740"/>
-          <w:tab w:val="left" w:pos="14656"/>
-        </w:tabs>
-        <w:spacing w:after="0" w:line="240" w:lineRule="auto"/>
-        <w:rPr>
-          <w:rFonts w:ascii="Courier New" w:eastAsia="Times New Roman" w:hAnsi="Courier New" w:cs="Courier New"/>
-          <w:color w:val="000000"/>
-          <w:sz w:val="20"/>
-          <w:szCs w:val="20"/>
-        </w:rPr>
-      </w:pPr>
-      <w:r>
-        <w:rPr>
-          <w:rFonts w:ascii="Courier New" w:eastAsia="Times New Roman" w:hAnsi="Courier New" w:cs="Courier New"/>
-          <w:color w:val="000000"/>
-          <w:sz w:val="20"/>
-          <w:szCs w:val="20"/>
-        </w:rPr>
-        <w:t xml:space="preserve">    </w:t>
-      </w:r>
-      <w:r>
-        <w:rPr>
-          <w:rFonts w:ascii="Courier New" w:eastAsia="Times New Roman" w:hAnsi="Courier New" w:cs="Courier New"/>
-          <w:color w:val="000000"/>
-          <w:sz w:val="20"/>
-          <w:szCs w:val="20"/>
-        </w:rPr>
-        <w:t xml:space="preserve">         </w:t>
-      </w:r>
-      <w:r>
-        <w:rPr>
-          <w:rFonts w:ascii="Courier New" w:eastAsia="Times New Roman" w:hAnsi="Courier New" w:cs="Courier New"/>
-          <w:color w:val="000000"/>
-          <w:sz w:val="20"/>
-          <w:szCs w:val="20"/>
-        </w:rPr>
-        <w:t>}</w:t>
-      </w:r>
-    </w:p>
-    <w:p>
-      <w:pPr>
-        <w:pStyle w:val="ListParagraph"/>
-        <w:numPr>
-          <w:ilvl w:val="0"/>
-          <w:numId w:val="5"/>
-        </w:numPr>
-        <w:shd w:val="clear" w:color="auto" w:fill="FFFFFF"/>
-        <w:spacing w:after="0" w:line="240" w:lineRule="auto"/>
-        <w:rPr>
-          <w:rFonts w:ascii="Courier New" w:eastAsia="Times New Roman" w:hAnsi="Courier New" w:cs="Courier New"/>
-          <w:color w:val="000000"/>
-          <w:sz w:val="20"/>
-          <w:szCs w:val="20"/>
-        </w:rPr>
-      </w:pPr>
-      <w:r>
-        <w:rPr>
-          <w:rFonts w:ascii="Courier New" w:eastAsia="Times New Roman" w:hAnsi="Courier New" w:cs="Courier New"/>
-          <w:color w:val="000000"/>
-          <w:sz w:val="20"/>
-          <w:szCs w:val="20"/>
-        </w:rPr>
-        <w:t xml:space="preserve">response-code </w:t>
-      </w:r>
-      <w:r>
-        <w:rPr>
-          <w:rFonts w:ascii="Courier New" w:eastAsia="Times New Roman" w:hAnsi="Courier New" w:cs="Courier New"/>
-          <w:color w:val="000000"/>
-          <w:sz w:val="20"/>
-          <w:szCs w:val="20"/>
-        </w:rPr>
-        <w:t>: 201</w:t>
-      </w:r>
-      <w:r>
-        <w:rPr>
-          <w:rFonts w:ascii="Courier New" w:eastAsia="Times New Roman" w:hAnsi="Courier New" w:cs="Courier New"/>
-          <w:color w:val="000000"/>
-          <w:sz w:val="20"/>
-          <w:szCs w:val="20"/>
-        </w:rPr>
-        <w:t xml:space="preserve"> (</w:t>
-      </w:r>
-      <w:r>
-        <w:rPr>
-          <w:rFonts w:ascii="Courier New" w:eastAsia="Times New Roman" w:hAnsi="Courier New" w:cs="Courier New"/>
-          <w:color w:val="000000"/>
-          <w:sz w:val="20"/>
-          <w:szCs w:val="20"/>
-        </w:rPr>
-        <w:t>Created)</w:t>
-      </w:r>
-      <w:r>
-        <w:rPr>
-          <w:rFonts w:ascii="Courier New" w:eastAsia="Times New Roman" w:hAnsi="Courier New" w:cs="Courier New"/>
-          <w:color w:val="000000"/>
-          <w:sz w:val="20"/>
-          <w:szCs w:val="20"/>
-        </w:rPr>
-        <w:br/>
-        <w:t xml:space="preserve">                400 (Bad Request)</w:t>
-      </w:r>
-    </w:p>
-    <w:p>
-      <w:pPr>
-        <w:shd w:val="clear" w:color="auto" w:fill="FFFFFF"/>
-        <w:tabs>
-          <w:tab w:val="left" w:pos="916"/>
-          <w:tab w:val="left" w:pos="1832"/>
-          <w:tab w:val="left" w:pos="2748"/>
-          <w:tab w:val="left" w:pos="3664"/>
-          <w:tab w:val="left" w:pos="4580"/>
-          <w:tab w:val="left" w:pos="5496"/>
-          <w:tab w:val="left" w:pos="6412"/>
-          <w:tab w:val="left" w:pos="7328"/>
-          <w:tab w:val="left" w:pos="8244"/>
-          <w:tab w:val="left" w:pos="9160"/>
-          <w:tab w:val="left" w:pos="10076"/>
-          <w:tab w:val="left" w:pos="10992"/>
-          <w:tab w:val="left" w:pos="11908"/>
-          <w:tab w:val="left" w:pos="12824"/>
-          <w:tab w:val="left" w:pos="13740"/>
-          <w:tab w:val="left" w:pos="14656"/>
-        </w:tabs>
-        <w:spacing w:before="100" w:beforeAutospacing="1" w:after="100" w:afterAutospacing="1" w:line="240" w:lineRule="auto"/>
-        <w:ind w:left="360"/>
-        <w:rPr>
-          <w:rFonts w:ascii="Courier New" w:eastAsia="Times New Roman" w:hAnsi="Courier New" w:cs="Courier New"/>
-          <w:sz w:val="20"/>
-          <w:szCs w:val="20"/>
-        </w:rPr>
-      </w:pPr>
-      <w:r>
-        <w:rPr>
-          <w:rFonts w:ascii="Courier New" w:eastAsia="Times New Roman" w:hAnsi="Courier New" w:cs="Courier New"/>
-          <w:color w:val="000000"/>
-          <w:sz w:val="20"/>
-          <w:szCs w:val="20"/>
-        </w:rPr>
-        <w:t xml:space="preserve">Example: </w:t>
-      </w:r>
-      <w:hyperlink w:history="1">
-        <w:r>
-          <w:rPr>
-            <w:rStyle w:val="Hyperlink"/>
-            <w:rFonts w:ascii="Courier New" w:eastAsia="Times New Roman" w:hAnsi="Courier New" w:cs="Courier New"/>
-            <w:sz w:val="20"/>
-            <w:szCs w:val="20"/>
-          </w:rPr>
-          <w:t>https://&lt;HOST_URL&gt;/mppkvvcl/nextgenbilling/backend/api/v1/</w:t>
-        </w:r>
-        <w:r>
-          <w:rPr>
-            <w:rStyle w:val="Hyperlink"/>
-            <w:rFonts w:ascii="Consolas" w:hAnsi="Consolas"/>
-            <w:sz w:val="18"/>
-            <w:szCs w:val="18"/>
-          </w:rPr>
-          <w:t>nsc/map</w:t>
-        </w:r>
-      </w:hyperlink>
-      <w:r>
-        <w:rPr>
-          <w:rFonts w:ascii="Consolas" w:hAnsi="Consolas"/>
-          <w:sz w:val="18"/>
-          <w:szCs w:val="18"/>
-        </w:rPr>
-        <w:t xml:space="preserve"> </w:t>
-      </w:r>
-      <w:r>
-        <w:rPr>
-          <w:rFonts w:ascii="Courier New" w:eastAsia="Times New Roman" w:hAnsi="Courier New" w:cs="Courier New"/>
-          <w:sz w:val="20"/>
-          <w:szCs w:val="20"/>
-        </w:rPr>
-        <w:t xml:space="preserve"> </w:t>
-      </w:r>
-    </w:p>
-    <w:p>
-      <w:pPr>
-        <w:shd w:val="clear" w:color="auto" w:fill="FFFFFF"/>
-        <w:tabs>
-          <w:tab w:val="left" w:pos="916"/>
-          <w:tab w:val="left" w:pos="1832"/>
-          <w:tab w:val="left" w:pos="2748"/>
-          <w:tab w:val="left" w:pos="3664"/>
-          <w:tab w:val="left" w:pos="4580"/>
-          <w:tab w:val="left" w:pos="5496"/>
-          <w:tab w:val="left" w:pos="6412"/>
-          <w:tab w:val="left" w:pos="7328"/>
-          <w:tab w:val="left" w:pos="8244"/>
-          <w:tab w:val="left" w:pos="9160"/>
-          <w:tab w:val="left" w:pos="10076"/>
-          <w:tab w:val="left" w:pos="10992"/>
-          <w:tab w:val="left" w:pos="11908"/>
-          <w:tab w:val="left" w:pos="12824"/>
-          <w:tab w:val="left" w:pos="13740"/>
-          <w:tab w:val="left" w:pos="14656"/>
-        </w:tabs>
-        <w:spacing w:before="100" w:beforeAutospacing="1" w:after="100" w:afterAutospacing="1" w:line="240" w:lineRule="auto"/>
-        <w:rPr>
-          <w:rFonts w:ascii="Consolas" w:hAnsi="Consolas"/>
-          <w:sz w:val="18"/>
-          <w:szCs w:val="18"/>
-        </w:rPr>
-      </w:pPr>
       <w:r>
         <w:rPr>
           <w:rFonts w:ascii="Consolas" w:hAnsi="Consolas"/>

</xml_diff>